<commit_message>
Arreglo en un procedimiento
</commit_message>
<xml_diff>
--- a/BitacoraDelCapitan.docx
+++ b/BitacoraDelCapitan.docx
@@ -2847,6 +2847,46 @@
       <w:r>
         <w:rPr/>
         <w:t>Al final de todo es entendible que se generen integraciones continuas en las empresas que producen software, debido a que no se pueden detener por pequeños problemas y deben mantener estos al margen, estos procesos de integración ayudan a encontrar los problemas lo antes posible.</w:t>
+      </w:r>
+    </w:p>
+    <w:p>
+      <w:pPr>
+        <w:pStyle w:val="Normal"/>
+        <w:jc w:val="both"/>
+        <w:rPr/>
+      </w:pPr>
+      <w:r>
+        <w:rPr/>
+      </w:r>
+    </w:p>
+    <w:p>
+      <w:pPr>
+        <w:pStyle w:val="Normal"/>
+        <w:jc w:val="both"/>
+        <w:rPr/>
+      </w:pPr>
+      <w:r>
+        <w:rPr/>
+      </w:r>
+    </w:p>
+    <w:p>
+      <w:pPr>
+        <w:pStyle w:val="Normal"/>
+        <w:jc w:val="both"/>
+        <w:rPr/>
+      </w:pPr>
+      <w:r>
+        <w:rPr/>
+      </w:r>
+    </w:p>
+    <w:p>
+      <w:pPr>
+        <w:pStyle w:val="Normal"/>
+        <w:jc w:val="both"/>
+        <w:rPr/>
+      </w:pPr>
+      <w:r>
+        <w:rPr/>
       </w:r>
     </w:p>
     <w:p>

</xml_diff>